<commit_message>
added array questions on 3_12_15
</commit_message>
<xml_diff>
--- a/Assignments.docx
+++ b/Assignments.docx
@@ -262,16 +262,239 @@
     </w:p>
     <w:p>
       <w:r>
-        <w:t xml:space="preserve">6. Accept a number and find its </w:t>
-      </w:r>
-      <w:r>
-        <w:t>binary</w:t>
+        <w:t>6. Accept a number and find its binary equivalent.</w:t>
+      </w:r>
+    </w:p>
+    <w:p/>
+    <w:p>
+      <w:pPr>
+        <w:rPr>
+          <w:b/>
+          <w:u w:val="single"/>
+        </w:rPr>
+      </w:pPr>
+      <w:r>
+        <w:rPr>
+          <w:b/>
+          <w:u w:val="single"/>
+        </w:rPr>
+        <w:t>Arrays</w:t>
+      </w:r>
+    </w:p>
+    <w:p>
+      <w:r>
+        <w:rPr>
+          <w:b/>
+        </w:rPr>
+        <w:t>Q1:</w:t>
+      </w:r>
+      <w:r>
+        <w:t xml:space="preserve"> Write a function </w:t>
+      </w:r>
+      <w:proofErr w:type="spellStart"/>
+      <w:proofErr w:type="gramStart"/>
+      <w:r>
+        <w:t>reverseIt</w:t>
+      </w:r>
+      <w:proofErr w:type="spellEnd"/>
+      <w:r>
+        <w:t>(</w:t>
+      </w:r>
+      <w:proofErr w:type="gramEnd"/>
+      <w:r>
+        <w:t xml:space="preserve">), that reverse a String. Use </w:t>
+      </w:r>
+      <w:proofErr w:type="gramStart"/>
+      <w:r>
+        <w:t>a for</w:t>
+      </w:r>
+      <w:proofErr w:type="gramEnd"/>
+      <w:r>
+        <w:t xml:space="preserve"> loop that swaps the first and last characters, then second and next-to-last characters and so on. The string should be passed to </w:t>
+      </w:r>
+      <w:proofErr w:type="spellStart"/>
+      <w:proofErr w:type="gramStart"/>
+      <w:r>
+        <w:t>reverseIt</w:t>
+      </w:r>
+      <w:proofErr w:type="spellEnd"/>
+      <w:r>
+        <w:t>(</w:t>
+      </w:r>
+      <w:proofErr w:type="gramEnd"/>
+      <w:r>
+        <w:t xml:space="preserve">) method as an argument and it should return the reverse string. </w:t>
+      </w:r>
+    </w:p>
+    <w:p>
+      <w:r>
+        <w:t xml:space="preserve">Write a program to </w:t>
+      </w:r>
+      <w:r>
+        <w:t>exercise</w:t>
+      </w:r>
+      <w:r>
+        <w:t xml:space="preserve"> </w:t>
+      </w:r>
+      <w:proofErr w:type="spellStart"/>
+      <w:proofErr w:type="gramStart"/>
+      <w:r>
+        <w:t>reverseIt</w:t>
+      </w:r>
+      <w:proofErr w:type="spellEnd"/>
+      <w:r>
+        <w:t>(</w:t>
+      </w:r>
+      <w:proofErr w:type="gramEnd"/>
+      <w:r>
+        <w:t xml:space="preserve">). The program should get the string from the user. Call </w:t>
+      </w:r>
+      <w:proofErr w:type="spellStart"/>
+      <w:proofErr w:type="gramStart"/>
+      <w:r>
+        <w:t>reverseIt</w:t>
+      </w:r>
+      <w:proofErr w:type="spellEnd"/>
+      <w:r>
+        <w:t>(</w:t>
+      </w:r>
+      <w:proofErr w:type="gramEnd"/>
+      <w:r>
+        <w:t xml:space="preserve">) and print the output. Check the program with following String “Able was I era I saw </w:t>
+      </w:r>
+      <w:proofErr w:type="spellStart"/>
+      <w:proofErr w:type="gramStart"/>
+      <w:r>
+        <w:t>elba</w:t>
+      </w:r>
+      <w:proofErr w:type="spellEnd"/>
+      <w:proofErr w:type="gramEnd"/>
+      <w:r>
+        <w:t>.”</w:t>
+      </w:r>
+    </w:p>
+    <w:p>
+      <w:r>
+        <w:rPr>
+          <w:b/>
+        </w:rPr>
+        <w:t>Q2</w:t>
+      </w:r>
+      <w:r>
+        <w:rPr>
+          <w:b/>
+        </w:rPr>
+        <w:t>:</w:t>
+      </w:r>
+      <w:r>
+        <w:t xml:space="preserve"> Create a class called </w:t>
+      </w:r>
+      <w:proofErr w:type="gramStart"/>
+      <w:r>
+        <w:t>Employee  that</w:t>
+      </w:r>
+      <w:proofErr w:type="gramEnd"/>
+      <w:r>
+        <w:t xml:space="preserve"> contains a name and </w:t>
+      </w:r>
+      <w:proofErr w:type="spellStart"/>
+      <w:r>
+        <w:t>employeeid</w:t>
+      </w:r>
+      <w:proofErr w:type="spellEnd"/>
+      <w:r>
+        <w:t xml:space="preserve">. Include the member functions as </w:t>
+      </w:r>
+      <w:proofErr w:type="spellStart"/>
+      <w:proofErr w:type="gramStart"/>
+      <w:r>
+        <w:t>getData</w:t>
+      </w:r>
+      <w:proofErr w:type="spellEnd"/>
+      <w:r>
+        <w:t>(</w:t>
+      </w:r>
+      <w:proofErr w:type="gramEnd"/>
+      <w:r>
+        <w:t xml:space="preserve">) and </w:t>
+      </w:r>
+      <w:proofErr w:type="spellStart"/>
+      <w:r>
+        <w:t>putData</w:t>
+      </w:r>
+      <w:proofErr w:type="spellEnd"/>
+      <w:r>
+        <w:t xml:space="preserve">() respectively for getting and displaying values. </w:t>
+      </w:r>
+    </w:p>
+    <w:p>
+      <w:r>
+        <w:t xml:space="preserve">Write a main class to </w:t>
+      </w:r>
+      <w:r>
+        <w:t xml:space="preserve">exercise Employee class. </w:t>
+      </w:r>
+      <w:proofErr w:type="gramStart"/>
+      <w:r>
+        <w:t>it</w:t>
+      </w:r>
+      <w:proofErr w:type="gramEnd"/>
+      <w:r>
+        <w:t xml:space="preserve"> should create the array of type employee and then allow the user to input the data for 10 employees, ask user to enter the employee id and display the information of the entered employee id. </w:t>
+      </w:r>
+      <w:r>
+        <w:t xml:space="preserve"> </w:t>
+      </w:r>
+    </w:p>
+    <w:p>
+      <w:r>
+        <w:rPr>
+          <w:b/>
+        </w:rPr>
+        <w:t xml:space="preserve">Q3: </w:t>
+      </w:r>
+      <w:r>
+        <w:t xml:space="preserve">Start with a program that allows the user to input a </w:t>
+      </w:r>
+      <w:proofErr w:type="gramStart"/>
+      <w:r>
+        <w:t>number  of</w:t>
+      </w:r>
+      <w:proofErr w:type="gramEnd"/>
+      <w:r>
+        <w:t xml:space="preserve"> integers, and then store them in an </w:t>
+      </w:r>
+      <w:proofErr w:type="spellStart"/>
+      <w:r>
+        <w:t>int</w:t>
+      </w:r>
+      <w:proofErr w:type="spellEnd"/>
+      <w:r>
+        <w:t xml:space="preserve"> array. Write a function called </w:t>
+      </w:r>
+      <w:proofErr w:type="spellStart"/>
+      <w:proofErr w:type="gramStart"/>
+      <w:r>
+        <w:t>maxInt</w:t>
+      </w:r>
+      <w:proofErr w:type="spellEnd"/>
+      <w:r>
+        <w:t>(</w:t>
+      </w:r>
+      <w:proofErr w:type="gramEnd"/>
+      <w:r>
+        <w:t xml:space="preserve">) that goes through the array, element by element, looking for the largest one. The function should take as arguments the address of the array and the number of elements in it, and return the index number of the largest element. The program should call this function and then display the largest element and its index number. </w:t>
+      </w:r>
+    </w:p>
+    <w:p>
+      <w:r>
+        <w:rPr>
+          <w:b/>
+        </w:rPr>
+        <w:t xml:space="preserve">Q4: </w:t>
       </w:r>
       <w:bookmarkStart w:id="0" w:name="_GoBack"/>
       <w:bookmarkEnd w:id="0"/>
-      <w:r>
-        <w:t xml:space="preserve"> equivalent.</w:t>
-      </w:r>
     </w:p>
     <w:sectPr>
       <w:pgSz w:w="11906" w:h="16838"/>

</xml_diff>

<commit_message>
added few more questions on loop and array
</commit_message>
<xml_diff>
--- a/Assignments.docx
+++ b/Assignments.docx
@@ -20,25 +20,24 @@
     </w:p>
     <w:p>
       <w:pPr>
-        <w:pStyle w:val="Heading2"/>
-      </w:pPr>
-      <w:r>
-        <w:t>Day 1</w:t>
-      </w:r>
-    </w:p>
-    <w:p/>
-    <w:p>
-      <w:pPr>
         <w:rPr>
           <w:b/>
           <w:u w:val="single"/>
         </w:rPr>
       </w:pPr>
-      <w:r>
+    </w:p>
+    <w:p>
+      <w:pPr>
         <w:rPr>
           <w:b/>
           <w:u w:val="single"/>
         </w:rPr>
+      </w:pPr>
+      <w:r>
+        <w:rPr>
+          <w:b/>
+          <w:u w:val="single"/>
+        </w:rPr>
         <w:t>Basics</w:t>
       </w:r>
     </w:p>
@@ -251,21 +250,20 @@
     </w:p>
     <w:p>
       <w:r>
+        <w:t xml:space="preserve">5. Print the diamond shape </w:t>
+      </w:r>
+      <w:proofErr w:type="gramStart"/>
+      <w:r>
+        <w:t>using  *</w:t>
+      </w:r>
+      <w:proofErr w:type="gramEnd"/>
+    </w:p>
+    <w:p>
+      <w:r>
         <w:lastRenderedPageBreak/>
-        <w:t xml:space="preserve">5. Print the diamond shape </w:t>
-      </w:r>
-      <w:proofErr w:type="gramStart"/>
-      <w:r>
-        <w:t>using  *</w:t>
-      </w:r>
-      <w:proofErr w:type="gramEnd"/>
-    </w:p>
-    <w:p>
-      <w:r>
         <w:t>6. Accept a number and find its binary equivalent.</w:t>
       </w:r>
     </w:p>
-    <w:p/>
     <w:p>
       <w:pPr>
         <w:rPr>
@@ -278,223 +276,877 @@
           <w:b/>
           <w:u w:val="single"/>
         </w:rPr>
-        <w:t>Arrays</w:t>
-      </w:r>
-    </w:p>
-    <w:p>
-      <w:r>
-        <w:rPr>
+        <w:t>Looping</w:t>
+      </w:r>
+    </w:p>
+    <w:p>
+      <w:pPr>
+        <w:pStyle w:val="bodytextabcd2"/>
+        <w:jc w:val="both"/>
+        <w:rPr>
+          <w:rFonts w:asciiTheme="minorHAnsi" w:hAnsiTheme="minorHAnsi"/>
+          <w:color w:val="000000"/>
+          <w:szCs w:val="28"/>
+        </w:rPr>
+      </w:pPr>
+      <w:r>
+        <w:rPr>
+          <w:rFonts w:asciiTheme="minorHAnsi" w:hAnsiTheme="minorHAnsi"/>
+          <w:color w:val="000000"/>
+          <w:szCs w:val="28"/>
+        </w:rPr>
+        <w:t xml:space="preserve">Q1. </w:t>
+      </w:r>
+      <w:r>
+        <w:rPr>
+          <w:rFonts w:asciiTheme="minorHAnsi" w:hAnsiTheme="minorHAnsi"/>
+          <w:color w:val="000000"/>
+          <w:szCs w:val="28"/>
+        </w:rPr>
+        <w:t xml:space="preserve">Write a program to calculate overtime pay of 10 employees. Overtime is paid at the rate of </w:t>
+      </w:r>
+      <w:proofErr w:type="spellStart"/>
+      <w:r>
+        <w:rPr>
+          <w:rFonts w:asciiTheme="minorHAnsi" w:hAnsiTheme="minorHAnsi"/>
+          <w:color w:val="000000"/>
+          <w:szCs w:val="28"/>
+        </w:rPr>
+        <w:t>Rs</w:t>
+      </w:r>
+      <w:proofErr w:type="spellEnd"/>
+      <w:r>
+        <w:rPr>
+          <w:rFonts w:asciiTheme="minorHAnsi" w:hAnsiTheme="minorHAnsi"/>
+          <w:color w:val="000000"/>
+          <w:szCs w:val="28"/>
+        </w:rPr>
+        <w:t xml:space="preserve">. 12.00 per hour for every hour worked above 40 hours. Assume that employees do not work for fractional part of an hour. </w:t>
+      </w:r>
+    </w:p>
+    <w:p>
+      <w:pPr>
+        <w:pStyle w:val="Default"/>
+        <w:rPr>
+          <w:rFonts w:asciiTheme="minorHAnsi" w:hAnsiTheme="minorHAnsi"/>
+          <w:sz w:val="22"/>
+        </w:rPr>
+      </w:pPr>
+    </w:p>
+    <w:p>
+      <w:pPr>
+        <w:pStyle w:val="bodytextabcd2"/>
+        <w:jc w:val="both"/>
+        <w:rPr>
+          <w:rFonts w:asciiTheme="minorHAnsi" w:hAnsiTheme="minorHAnsi"/>
+          <w:color w:val="000000"/>
+          <w:szCs w:val="28"/>
+        </w:rPr>
+      </w:pPr>
+      <w:r>
+        <w:rPr>
+          <w:rFonts w:asciiTheme="minorHAnsi" w:hAnsiTheme="minorHAnsi"/>
+          <w:color w:val="000000"/>
+          <w:szCs w:val="28"/>
+        </w:rPr>
+        <w:t xml:space="preserve">Q2. </w:t>
+      </w:r>
+      <w:r>
+        <w:rPr>
+          <w:rFonts w:asciiTheme="minorHAnsi" w:hAnsiTheme="minorHAnsi"/>
+          <w:color w:val="000000"/>
+          <w:szCs w:val="28"/>
+        </w:rPr>
+        <w:t>Write a program to find the factorial value of any number entered through the keyboard.</w:t>
+      </w:r>
+    </w:p>
+    <w:p>
+      <w:pPr>
+        <w:pStyle w:val="bodytextabcd2"/>
+        <w:ind w:left="432" w:hanging="433"/>
+        <w:jc w:val="both"/>
+        <w:rPr>
+          <w:rFonts w:asciiTheme="minorHAnsi" w:hAnsiTheme="minorHAnsi"/>
+          <w:color w:val="000000"/>
+          <w:szCs w:val="28"/>
+        </w:rPr>
+      </w:pPr>
+      <w:r>
+        <w:rPr>
+          <w:rFonts w:asciiTheme="minorHAnsi" w:hAnsiTheme="minorHAnsi"/>
+          <w:color w:val="000000"/>
+          <w:szCs w:val="28"/>
+        </w:rPr>
+        <w:t xml:space="preserve"> </w:t>
+      </w:r>
+    </w:p>
+    <w:p>
+      <w:pPr>
+        <w:pStyle w:val="bodytextabcd2"/>
+        <w:jc w:val="both"/>
+        <w:rPr>
+          <w:rFonts w:asciiTheme="minorHAnsi" w:hAnsiTheme="minorHAnsi"/>
+          <w:color w:val="000000"/>
+          <w:szCs w:val="28"/>
+        </w:rPr>
+      </w:pPr>
+      <w:r>
+        <w:rPr>
+          <w:rFonts w:asciiTheme="minorHAnsi" w:hAnsiTheme="minorHAnsi"/>
+          <w:color w:val="000000"/>
+          <w:szCs w:val="28"/>
+        </w:rPr>
+        <w:t>Q3.</w:t>
+      </w:r>
+      <w:r>
+        <w:rPr>
+          <w:rFonts w:asciiTheme="minorHAnsi" w:hAnsiTheme="minorHAnsi"/>
+          <w:color w:val="000000"/>
+          <w:szCs w:val="28"/>
+        </w:rPr>
+        <w:t xml:space="preserve">Two numbers are entered through the keyboard. Write a program to find the value of one number raised to the power of another. </w:t>
+      </w:r>
+    </w:p>
+    <w:p>
+      <w:pPr>
+        <w:pStyle w:val="Default"/>
+        <w:rPr>
+          <w:rFonts w:asciiTheme="minorHAnsi" w:hAnsiTheme="minorHAnsi"/>
+          <w:sz w:val="22"/>
+        </w:rPr>
+      </w:pPr>
+    </w:p>
+    <w:p>
+      <w:pPr>
+        <w:pStyle w:val="Default"/>
+        <w:rPr>
+          <w:rFonts w:asciiTheme="minorHAnsi" w:hAnsiTheme="minorHAnsi"/>
+          <w:sz w:val="22"/>
+        </w:rPr>
+      </w:pPr>
+    </w:p>
+    <w:p>
+      <w:pPr>
+        <w:pStyle w:val="bodytextabcd2"/>
+        <w:jc w:val="both"/>
+        <w:rPr>
+          <w:rFonts w:asciiTheme="minorHAnsi" w:hAnsiTheme="minorHAnsi"/>
+          <w:color w:val="000000"/>
+          <w:szCs w:val="28"/>
+        </w:rPr>
+      </w:pPr>
+      <w:r>
+        <w:rPr>
+          <w:rFonts w:asciiTheme="minorHAnsi" w:hAnsiTheme="minorHAnsi"/>
+          <w:color w:val="000000"/>
+          <w:szCs w:val="28"/>
+        </w:rPr>
+        <w:t xml:space="preserve">Q4. </w:t>
+      </w:r>
+      <w:r>
+        <w:rPr>
+          <w:rFonts w:asciiTheme="minorHAnsi" w:hAnsiTheme="minorHAnsi"/>
+          <w:color w:val="000000"/>
+          <w:szCs w:val="28"/>
+        </w:rPr>
+        <w:t xml:space="preserve">Write a program to print out all Armstrong numbers between 1 and 500. If sum of cubes of each digit of the number is equal to the number itself, then the number is called an Armstrong number. For example, 153 = </w:t>
+      </w:r>
+      <w:proofErr w:type="gramStart"/>
+      <w:r>
+        <w:rPr>
+          <w:rFonts w:asciiTheme="minorHAnsi" w:hAnsiTheme="minorHAnsi"/>
+          <w:color w:val="000000"/>
+          <w:szCs w:val="28"/>
+        </w:rPr>
+        <w:t>( 1</w:t>
+      </w:r>
+      <w:proofErr w:type="gramEnd"/>
+      <w:r>
+        <w:rPr>
+          <w:rFonts w:asciiTheme="minorHAnsi" w:hAnsiTheme="minorHAnsi"/>
+          <w:color w:val="000000"/>
+          <w:szCs w:val="28"/>
+        </w:rPr>
+        <w:t xml:space="preserve"> * 1 * 1 ) + ( 5 * 5 * 5 ) + ( 3 * 3 * 3 ) </w:t>
+      </w:r>
+    </w:p>
+    <w:p>
+      <w:pPr>
+        <w:pStyle w:val="Default"/>
+        <w:rPr>
+          <w:rFonts w:asciiTheme="minorHAnsi" w:hAnsiTheme="minorHAnsi"/>
+          <w:sz w:val="22"/>
+        </w:rPr>
+      </w:pPr>
+    </w:p>
+    <w:p>
+      <w:pPr>
+        <w:pStyle w:val="Default"/>
+        <w:rPr>
+          <w:rFonts w:asciiTheme="minorHAnsi" w:hAnsiTheme="minorHAnsi"/>
+          <w:sz w:val="22"/>
+        </w:rPr>
+      </w:pPr>
+    </w:p>
+    <w:p>
+      <w:pPr>
+        <w:pStyle w:val="bodytextabcd2"/>
+        <w:jc w:val="both"/>
+        <w:rPr>
+          <w:rFonts w:asciiTheme="minorHAnsi" w:hAnsiTheme="minorHAnsi"/>
+          <w:color w:val="000000"/>
+          <w:szCs w:val="28"/>
+        </w:rPr>
+      </w:pPr>
+      <w:r>
+        <w:rPr>
+          <w:rFonts w:asciiTheme="minorHAnsi" w:hAnsiTheme="minorHAnsi"/>
+          <w:color w:val="000000"/>
+          <w:szCs w:val="28"/>
+        </w:rPr>
+        <w:t xml:space="preserve">Q5. </w:t>
+      </w:r>
+      <w:r>
+        <w:rPr>
+          <w:rFonts w:asciiTheme="minorHAnsi" w:hAnsiTheme="minorHAnsi"/>
+          <w:color w:val="000000"/>
+          <w:szCs w:val="28"/>
+        </w:rPr>
+        <w:t xml:space="preserve">Write a program to enter the numbers till the user wants and at the end it should display the count of positive, negative and zeros entered. </w:t>
+      </w:r>
+    </w:p>
+    <w:p>
+      <w:pPr>
+        <w:pStyle w:val="Default"/>
+        <w:rPr>
+          <w:rFonts w:asciiTheme="minorHAnsi" w:hAnsiTheme="minorHAnsi"/>
+          <w:sz w:val="22"/>
+        </w:rPr>
+      </w:pPr>
+    </w:p>
+    <w:p>
+      <w:pPr>
+        <w:pStyle w:val="Default"/>
+        <w:rPr>
+          <w:rFonts w:asciiTheme="minorHAnsi" w:hAnsiTheme="minorHAnsi"/>
+          <w:sz w:val="22"/>
+        </w:rPr>
+      </w:pPr>
+    </w:p>
+    <w:p>
+      <w:pPr>
+        <w:pStyle w:val="bodytextabcd2"/>
+        <w:jc w:val="both"/>
+        <w:rPr>
+          <w:rFonts w:asciiTheme="minorHAnsi" w:hAnsiTheme="minorHAnsi"/>
+          <w:color w:val="000000"/>
+          <w:szCs w:val="28"/>
+        </w:rPr>
+      </w:pPr>
+      <w:r>
+        <w:rPr>
+          <w:rFonts w:asciiTheme="minorHAnsi" w:hAnsiTheme="minorHAnsi"/>
+          <w:color w:val="000000"/>
+          <w:szCs w:val="28"/>
+        </w:rPr>
+        <w:t xml:space="preserve">Q6. </w:t>
+      </w:r>
+      <w:r>
+        <w:rPr>
+          <w:rFonts w:asciiTheme="minorHAnsi" w:hAnsiTheme="minorHAnsi"/>
+          <w:color w:val="000000"/>
+          <w:szCs w:val="28"/>
+        </w:rPr>
+        <w:t xml:space="preserve">Write a program to print all prime numbers from 1 to 300. (Hint: Use nested loops, </w:t>
+      </w:r>
+      <w:r>
+        <w:rPr>
+          <w:rFonts w:asciiTheme="minorHAnsi" w:hAnsiTheme="minorHAnsi"/>
           <w:b/>
-        </w:rPr>
-        <w:t>Q1:</w:t>
-      </w:r>
-      <w:r>
-        <w:t xml:space="preserve"> Write a function </w:t>
+          <w:bCs/>
+          <w:color w:val="000000"/>
+          <w:szCs w:val="28"/>
+        </w:rPr>
+        <w:t xml:space="preserve">break </w:t>
+      </w:r>
+      <w:r>
+        <w:rPr>
+          <w:rFonts w:asciiTheme="minorHAnsi" w:hAnsiTheme="minorHAnsi"/>
+          <w:color w:val="000000"/>
+          <w:szCs w:val="28"/>
+        </w:rPr>
+        <w:t xml:space="preserve">and </w:t>
+      </w:r>
+      <w:r>
+        <w:rPr>
+          <w:rFonts w:asciiTheme="minorHAnsi" w:hAnsiTheme="minorHAnsi"/>
+          <w:b/>
+          <w:bCs/>
+          <w:color w:val="000000"/>
+          <w:szCs w:val="28"/>
+        </w:rPr>
+        <w:t>continue</w:t>
+      </w:r>
+      <w:r>
+        <w:rPr>
+          <w:rFonts w:asciiTheme="minorHAnsi" w:hAnsiTheme="minorHAnsi"/>
+          <w:color w:val="000000"/>
+          <w:szCs w:val="28"/>
+        </w:rPr>
+        <w:t xml:space="preserve">) </w:t>
+      </w:r>
+    </w:p>
+    <w:p>
+      <w:pPr>
+        <w:pStyle w:val="Default"/>
+      </w:pPr>
+    </w:p>
+    <w:p>
+      <w:pPr>
+        <w:pStyle w:val="Default"/>
+      </w:pPr>
+      <w:r>
+        <w:t xml:space="preserve">Q7. Write a program to add first seven terms of the following </w:t>
       </w:r>
       <w:proofErr w:type="spellStart"/>
-      <w:proofErr w:type="gramStart"/>
-      <w:r>
-        <w:t>reverseIt</w:t>
+      <w:r>
+        <w:t>seriese</w:t>
       </w:r>
       <w:proofErr w:type="spellEnd"/>
-      <w:r>
-        <w:t>(</w:t>
-      </w:r>
-      <w:proofErr w:type="gramEnd"/>
-      <w:r>
-        <w:t xml:space="preserve">), that reverse a String. Use </w:t>
-      </w:r>
-      <w:proofErr w:type="gramStart"/>
-      <w:r>
-        <w:t>a for</w:t>
-      </w:r>
-      <w:proofErr w:type="gramEnd"/>
-      <w:r>
-        <w:t xml:space="preserve"> loop that swaps the first and last characters, then second and next-to-last characters and so on. The string should be passed to </w:t>
+      <w:proofErr w:type="gramStart"/>
+      <w:r>
+        <w:t>..</w:t>
+      </w:r>
+      <w:proofErr w:type="gramEnd"/>
+    </w:p>
+    <w:p>
+      <w:pPr>
+        <w:pStyle w:val="Default"/>
+      </w:pPr>
+      <w:r>
+        <w:t>1/1! + 2/2</w:t>
+      </w:r>
+      <w:proofErr w:type="gramStart"/>
+      <w:r>
+        <w:t>!+</w:t>
+      </w:r>
+      <w:proofErr w:type="gramEnd"/>
+      <w:r>
+        <w:t xml:space="preserve"> 3/3!+ …..</w:t>
+      </w:r>
+    </w:p>
+    <w:p>
+      <w:pPr>
+        <w:pStyle w:val="Default"/>
+      </w:pPr>
+    </w:p>
+    <w:p>
+      <w:pPr>
+        <w:pStyle w:val="Default"/>
+      </w:pPr>
+      <w:r>
+        <w:t>Q8. Write a program to generate all combinations of 1, 2 and 3.</w:t>
+      </w:r>
+    </w:p>
+    <w:p>
+      <w:pPr>
+        <w:pStyle w:val="Default"/>
+      </w:pPr>
+    </w:p>
+    <w:p>
+      <w:pPr>
+        <w:pStyle w:val="Default"/>
+      </w:pPr>
+      <w:r>
+        <w:t xml:space="preserve">Q9. Write a program to print the multiplication table of the number entered by the user. The table should be displayed in the following form. </w:t>
+      </w:r>
+    </w:p>
+    <w:p>
+      <w:pPr>
+        <w:pStyle w:val="Default"/>
+      </w:pPr>
+      <w:r>
+        <w:t>5*1 = 5</w:t>
+      </w:r>
+    </w:p>
+    <w:p>
+      <w:pPr>
+        <w:pStyle w:val="Default"/>
+      </w:pPr>
+      <w:r>
+        <w:t>5*2=10</w:t>
+      </w:r>
+    </w:p>
+    <w:p>
+      <w:pPr>
+        <w:pStyle w:val="Default"/>
+      </w:pPr>
+      <w:r>
+        <w:t>….</w:t>
+      </w:r>
+    </w:p>
+    <w:p>
+      <w:pPr>
+        <w:pStyle w:val="Default"/>
+      </w:pPr>
+      <w:r>
+        <w:t>….</w:t>
+      </w:r>
+    </w:p>
+    <w:p>
+      <w:pPr>
+        <w:pStyle w:val="Default"/>
+      </w:pPr>
+    </w:p>
+    <w:p>
+      <w:pPr>
+        <w:pStyle w:val="Default"/>
+      </w:pPr>
+      <w:r>
+        <w:t xml:space="preserve">Q10: A machine is purchased which will produce earning of </w:t>
       </w:r>
       <w:proofErr w:type="spellStart"/>
-      <w:proofErr w:type="gramStart"/>
-      <w:r>
-        <w:t>reverseIt</w:t>
+      <w:r>
+        <w:t>Rs</w:t>
       </w:r>
       <w:proofErr w:type="spellEnd"/>
       <w:r>
-        <w:t>(</w:t>
-      </w:r>
-      <w:proofErr w:type="gramEnd"/>
-      <w:r>
-        <w:t xml:space="preserve">) method as an argument and it should return the reverse string. </w:t>
-      </w:r>
-    </w:p>
-    <w:p>
-      <w:r>
-        <w:t xml:space="preserve">Write a program to </w:t>
-      </w:r>
-      <w:r>
-        <w:t>exercise</w:t>
-      </w:r>
-      <w:r>
-        <w:t xml:space="preserve"> </w:t>
+        <w:t xml:space="preserve">. 1000 per year while it lasts. The machine’s cost is 6000 and will have salvage of </w:t>
       </w:r>
       <w:proofErr w:type="spellStart"/>
-      <w:proofErr w:type="gramStart"/>
-      <w:r>
-        <w:t>reverseIt</w:t>
+      <w:r>
+        <w:t>rs</w:t>
       </w:r>
       <w:proofErr w:type="spellEnd"/>
       <w:r>
-        <w:t>(</w:t>
-      </w:r>
-      <w:proofErr w:type="gramEnd"/>
-      <w:r>
-        <w:t xml:space="preserve">). The program should get the string from the user. Call </w:t>
-      </w:r>
-      <w:proofErr w:type="spellStart"/>
-      <w:proofErr w:type="gramStart"/>
-      <w:r>
-        <w:t>reverseIt</w:t>
-      </w:r>
-      <w:proofErr w:type="spellEnd"/>
-      <w:r>
-        <w:t>(</w:t>
-      </w:r>
-      <w:proofErr w:type="gramEnd"/>
-      <w:r>
-        <w:t xml:space="preserve">) and print the output. Check the program with following String “Able was I era I saw </w:t>
-      </w:r>
-      <w:proofErr w:type="spellStart"/>
-      <w:proofErr w:type="gramStart"/>
-      <w:r>
-        <w:t>elba</w:t>
-      </w:r>
-      <w:proofErr w:type="spellEnd"/>
-      <w:proofErr w:type="gramEnd"/>
-      <w:r>
-        <w:t>.”</w:t>
-      </w:r>
-    </w:p>
-    <w:p>
-      <w:r>
+        <w:t xml:space="preserve">. </w:t>
+      </w:r>
+      <w:proofErr w:type="gramStart"/>
+      <w:r>
+        <w:t>2000</w:t>
+      </w:r>
+      <w:r>
+        <w:t xml:space="preserve"> when it is condemned.</w:t>
+      </w:r>
+      <w:proofErr w:type="gramEnd"/>
+      <w:r>
+        <w:t xml:space="preserve">  If 12% per annum is earned on alternate investments, what would be the minimum life of the machine to make it a more attractive investment compare to alternative arrangement. </w:t>
+      </w:r>
+    </w:p>
+    <w:p>
+      <w:pPr>
+        <w:pStyle w:val="Default"/>
+      </w:pPr>
+    </w:p>
+    <w:p/>
+    <w:p>
+      <w:pPr>
         <w:rPr>
           <w:b/>
-        </w:rPr>
-        <w:t>Q2</w:t>
-      </w:r>
-      <w:r>
+          <w:u w:val="single"/>
+        </w:rPr>
+      </w:pPr>
+    </w:p>
+    <w:p>
+      <w:pPr>
         <w:rPr>
           <w:b/>
-        </w:rPr>
-        <w:t>:</w:t>
-      </w:r>
-      <w:r>
-        <w:t xml:space="preserve"> Create a class called </w:t>
-      </w:r>
-      <w:proofErr w:type="gramStart"/>
-      <w:r>
-        <w:t>Employee  that</w:t>
-      </w:r>
-      <w:proofErr w:type="gramEnd"/>
-      <w:r>
-        <w:t xml:space="preserve"> contains a name and </w:t>
-      </w:r>
-      <w:proofErr w:type="spellStart"/>
-      <w:r>
-        <w:t>employeeid</w:t>
-      </w:r>
-      <w:proofErr w:type="spellEnd"/>
-      <w:r>
-        <w:t xml:space="preserve">. Include the member functions as </w:t>
-      </w:r>
-      <w:proofErr w:type="spellStart"/>
-      <w:proofErr w:type="gramStart"/>
-      <w:r>
-        <w:t>getData</w:t>
-      </w:r>
-      <w:proofErr w:type="spellEnd"/>
-      <w:r>
-        <w:t>(</w:t>
-      </w:r>
-      <w:proofErr w:type="gramEnd"/>
-      <w:r>
-        <w:t xml:space="preserve">) and </w:t>
-      </w:r>
-      <w:proofErr w:type="spellStart"/>
-      <w:r>
-        <w:t>putData</w:t>
-      </w:r>
-      <w:proofErr w:type="spellEnd"/>
-      <w:r>
-        <w:t xml:space="preserve">() respectively for getting and displaying values. </w:t>
-      </w:r>
-    </w:p>
-    <w:p>
-      <w:r>
-        <w:t xml:space="preserve">Write a main class to </w:t>
-      </w:r>
-      <w:r>
-        <w:t xml:space="preserve">exercise Employee class. </w:t>
-      </w:r>
-      <w:proofErr w:type="gramStart"/>
-      <w:r>
-        <w:t>it</w:t>
-      </w:r>
-      <w:proofErr w:type="gramEnd"/>
-      <w:r>
-        <w:t xml:space="preserve"> should create the array of type employee and then allow the user to input the data for 10 employees, ask user to enter the employee id and display the information of the entered employee id. </w:t>
-      </w:r>
-      <w:r>
-        <w:t xml:space="preserve"> </w:t>
-      </w:r>
-    </w:p>
-    <w:p>
-      <w:r>
-        <w:rPr>
-          <w:b/>
-        </w:rPr>
-        <w:t xml:space="preserve">Q3: </w:t>
-      </w:r>
-      <w:r>
-        <w:t xml:space="preserve">Start with a program that allows the user to input a </w:t>
-      </w:r>
-      <w:proofErr w:type="gramStart"/>
-      <w:r>
-        <w:t>number  of</w:t>
-      </w:r>
-      <w:proofErr w:type="gramEnd"/>
-      <w:r>
-        <w:t xml:space="preserve"> integers, and then store them in an </w:t>
-      </w:r>
-      <w:proofErr w:type="spellStart"/>
-      <w:r>
-        <w:t>int</w:t>
-      </w:r>
-      <w:proofErr w:type="spellEnd"/>
-      <w:r>
-        <w:t xml:space="preserve"> array. Write a function called </w:t>
-      </w:r>
-      <w:proofErr w:type="spellStart"/>
-      <w:proofErr w:type="gramStart"/>
-      <w:r>
-        <w:t>maxInt</w:t>
-      </w:r>
-      <w:proofErr w:type="spellEnd"/>
-      <w:r>
-        <w:t>(</w:t>
-      </w:r>
-      <w:proofErr w:type="gramEnd"/>
-      <w:r>
-        <w:t xml:space="preserve">) that goes through the array, element by element, looking for the largest one. The function should take as arguments the address of the array and the number of elements in it, and return the index number of the largest element. The program should call this function and then display the largest element and its index number. </w:t>
-      </w:r>
-    </w:p>
-    <w:p>
-      <w:r>
-        <w:rPr>
-          <w:b/>
-        </w:rPr>
-        <w:t xml:space="preserve">Q4: </w:t>
-      </w:r>
+          <w:u w:val="single"/>
+        </w:rPr>
+      </w:pPr>
       <w:bookmarkStart w:id="0" w:name="_GoBack"/>
       <w:bookmarkEnd w:id="0"/>
+    </w:p>
+    <w:p>
+      <w:pPr>
+        <w:rPr>
+          <w:b/>
+          <w:u w:val="single"/>
+        </w:rPr>
+      </w:pPr>
+      <w:r>
+        <w:rPr>
+          <w:b/>
+          <w:u w:val="single"/>
+        </w:rPr>
+        <w:lastRenderedPageBreak/>
+        <w:t>Arrays</w:t>
+      </w:r>
+    </w:p>
+    <w:p>
+      <w:r>
+        <w:rPr>
+          <w:b/>
+        </w:rPr>
+        <w:t>Q1:</w:t>
+      </w:r>
+      <w:r>
+        <w:t xml:space="preserve"> Write a function </w:t>
+      </w:r>
+      <w:proofErr w:type="spellStart"/>
+      <w:proofErr w:type="gramStart"/>
+      <w:r>
+        <w:t>reverseIt</w:t>
+      </w:r>
+      <w:proofErr w:type="spellEnd"/>
+      <w:r>
+        <w:t>(</w:t>
+      </w:r>
+      <w:proofErr w:type="gramEnd"/>
+      <w:r>
+        <w:t xml:space="preserve">), that reverse a String. Use </w:t>
+      </w:r>
+      <w:proofErr w:type="gramStart"/>
+      <w:r>
+        <w:t>a for</w:t>
+      </w:r>
+      <w:proofErr w:type="gramEnd"/>
+      <w:r>
+        <w:t xml:space="preserve"> loop that swaps the first and last characters, then second and next-to-last characters and so on. The string should be passed to </w:t>
+      </w:r>
+      <w:proofErr w:type="spellStart"/>
+      <w:proofErr w:type="gramStart"/>
+      <w:r>
+        <w:t>reverseIt</w:t>
+      </w:r>
+      <w:proofErr w:type="spellEnd"/>
+      <w:r>
+        <w:t>(</w:t>
+      </w:r>
+      <w:proofErr w:type="gramEnd"/>
+      <w:r>
+        <w:t xml:space="preserve">) method as an argument and it should return the reverse string. </w:t>
+      </w:r>
+    </w:p>
+    <w:p>
+      <w:r>
+        <w:t xml:space="preserve">Write a program to </w:t>
+      </w:r>
+      <w:r>
+        <w:t>exercise</w:t>
+      </w:r>
+      <w:r>
+        <w:t xml:space="preserve"> </w:t>
+      </w:r>
+      <w:proofErr w:type="spellStart"/>
+      <w:proofErr w:type="gramStart"/>
+      <w:r>
+        <w:t>reverseIt</w:t>
+      </w:r>
+      <w:proofErr w:type="spellEnd"/>
+      <w:r>
+        <w:t>(</w:t>
+      </w:r>
+      <w:proofErr w:type="gramEnd"/>
+      <w:r>
+        <w:t xml:space="preserve">). The program should get the string from the user. Call </w:t>
+      </w:r>
+      <w:proofErr w:type="spellStart"/>
+      <w:proofErr w:type="gramStart"/>
+      <w:r>
+        <w:t>reverseIt</w:t>
+      </w:r>
+      <w:proofErr w:type="spellEnd"/>
+      <w:r>
+        <w:t>(</w:t>
+      </w:r>
+      <w:proofErr w:type="gramEnd"/>
+      <w:r>
+        <w:t xml:space="preserve">) and print the output. Check the program with following String “Able was I era I saw </w:t>
+      </w:r>
+      <w:proofErr w:type="spellStart"/>
+      <w:proofErr w:type="gramStart"/>
+      <w:r>
+        <w:t>elba</w:t>
+      </w:r>
+      <w:proofErr w:type="spellEnd"/>
+      <w:proofErr w:type="gramEnd"/>
+      <w:r>
+        <w:t>.”</w:t>
+      </w:r>
+    </w:p>
+    <w:p>
+      <w:r>
+        <w:rPr>
+          <w:b/>
+        </w:rPr>
+        <w:t>Q2</w:t>
+      </w:r>
+      <w:r>
+        <w:rPr>
+          <w:b/>
+        </w:rPr>
+        <w:t>:</w:t>
+      </w:r>
+      <w:r>
+        <w:t xml:space="preserve"> Create a class called </w:t>
+      </w:r>
+      <w:proofErr w:type="gramStart"/>
+      <w:r>
+        <w:t>Employee  that</w:t>
+      </w:r>
+      <w:proofErr w:type="gramEnd"/>
+      <w:r>
+        <w:t xml:space="preserve"> contains a name and </w:t>
+      </w:r>
+      <w:proofErr w:type="spellStart"/>
+      <w:r>
+        <w:t>employeeid</w:t>
+      </w:r>
+      <w:proofErr w:type="spellEnd"/>
+      <w:r>
+        <w:t xml:space="preserve">. Include the member functions as </w:t>
+      </w:r>
+      <w:proofErr w:type="spellStart"/>
+      <w:proofErr w:type="gramStart"/>
+      <w:r>
+        <w:t>getData</w:t>
+      </w:r>
+      <w:proofErr w:type="spellEnd"/>
+      <w:r>
+        <w:t>(</w:t>
+      </w:r>
+      <w:proofErr w:type="gramEnd"/>
+      <w:r>
+        <w:t xml:space="preserve">) and </w:t>
+      </w:r>
+      <w:proofErr w:type="spellStart"/>
+      <w:r>
+        <w:t>putData</w:t>
+      </w:r>
+      <w:proofErr w:type="spellEnd"/>
+      <w:r>
+        <w:t xml:space="preserve">() respectively for getting and displaying values. </w:t>
+      </w:r>
+    </w:p>
+    <w:p>
+      <w:r>
+        <w:t xml:space="preserve">Write a main class to </w:t>
+      </w:r>
+      <w:r>
+        <w:t xml:space="preserve">exercise Employee class. </w:t>
+      </w:r>
+      <w:proofErr w:type="gramStart"/>
+      <w:r>
+        <w:t>it</w:t>
+      </w:r>
+      <w:proofErr w:type="gramEnd"/>
+      <w:r>
+        <w:t xml:space="preserve"> should create the array of type employee and then allow the user to input the data for 10 employees, ask user to enter the employee id and display the information of the entered employee id. </w:t>
+      </w:r>
+      <w:r>
+        <w:t xml:space="preserve"> </w:t>
+      </w:r>
+    </w:p>
+    <w:p>
+      <w:r>
+        <w:rPr>
+          <w:b/>
+        </w:rPr>
+        <w:t xml:space="preserve">Q3: </w:t>
+      </w:r>
+      <w:r>
+        <w:t xml:space="preserve">Start with a program that allows the user to input a </w:t>
+      </w:r>
+      <w:proofErr w:type="gramStart"/>
+      <w:r>
+        <w:t>number  of</w:t>
+      </w:r>
+      <w:proofErr w:type="gramEnd"/>
+      <w:r>
+        <w:t xml:space="preserve"> integers, and then store them in an </w:t>
+      </w:r>
+      <w:proofErr w:type="spellStart"/>
+      <w:r>
+        <w:t>int</w:t>
+      </w:r>
+      <w:proofErr w:type="spellEnd"/>
+      <w:r>
+        <w:t xml:space="preserve"> array. Write a function called </w:t>
+      </w:r>
+      <w:proofErr w:type="spellStart"/>
+      <w:proofErr w:type="gramStart"/>
+      <w:r>
+        <w:t>maxInt</w:t>
+      </w:r>
+      <w:proofErr w:type="spellEnd"/>
+      <w:r>
+        <w:t>(</w:t>
+      </w:r>
+      <w:proofErr w:type="gramEnd"/>
+      <w:r>
+        <w:t xml:space="preserve">) that goes through the array, element by element, looking for the largest one. The function should take as arguments the address of the array and the number of elements in it, and return the index number of the largest element. The program should call this function and then display the largest element and its index number. </w:t>
+      </w:r>
+    </w:p>
+    <w:p>
+      <w:r>
+        <w:rPr>
+          <w:b/>
+        </w:rPr>
+        <w:t xml:space="preserve">Q4: </w:t>
+      </w:r>
+      <w:r>
+        <w:t>Create a 5 story car parking system simulation, where 1</w:t>
+      </w:r>
+      <w:r>
+        <w:rPr>
+          <w:vertAlign w:val="superscript"/>
+        </w:rPr>
+        <w:t>st</w:t>
+      </w:r>
+      <w:r>
+        <w:t xml:space="preserve"> story will be having the capacity to park 100 cars, 2</w:t>
+      </w:r>
+      <w:r>
+        <w:rPr>
+          <w:vertAlign w:val="superscript"/>
+        </w:rPr>
+        <w:t>nd</w:t>
+      </w:r>
+      <w:r>
+        <w:t xml:space="preserve"> story will be having the capacity of 70 cars, 3</w:t>
+      </w:r>
+      <w:r>
+        <w:rPr>
+          <w:vertAlign w:val="superscript"/>
+        </w:rPr>
+        <w:t>rd</w:t>
+      </w:r>
+      <w:r>
+        <w:t xml:space="preserve"> will be having 50 cars, 4</w:t>
+      </w:r>
+      <w:r>
+        <w:rPr>
+          <w:vertAlign w:val="superscript"/>
+        </w:rPr>
+        <w:t>th</w:t>
+      </w:r>
+      <w:r>
+        <w:t xml:space="preserve"> will be having 20 cars and 5</w:t>
+      </w:r>
+      <w:r>
+        <w:rPr>
+          <w:vertAlign w:val="superscript"/>
+        </w:rPr>
+        <w:t>th</w:t>
+      </w:r>
+      <w:r>
+        <w:t xml:space="preserve"> will be having 10 cars. </w:t>
+      </w:r>
+    </w:p>
+    <w:p>
+      <w:r>
+        <w:t xml:space="preserve">Your program should show on each floor how </w:t>
+      </w:r>
+      <w:proofErr w:type="gramStart"/>
+      <w:r>
+        <w:t>may</w:t>
+      </w:r>
+      <w:proofErr w:type="gramEnd"/>
+      <w:r>
+        <w:t xml:space="preserve"> cars are parked and how much is the empty space. </w:t>
+      </w:r>
+    </w:p>
+    <w:p>
+      <w:r>
+        <w:rPr>
+          <w:b/>
+        </w:rPr>
+        <w:t xml:space="preserve">Q5. </w:t>
+      </w:r>
+      <w:r>
+        <w:t xml:space="preserve">Create a two </w:t>
+      </w:r>
+      <w:proofErr w:type="spellStart"/>
+      <w:r>
+        <w:t>dimentional</w:t>
+      </w:r>
+      <w:proofErr w:type="spellEnd"/>
+      <w:r>
+        <w:t xml:space="preserve"> array for storing salutation and names. Salutations are fixed like Mr. Mrs. Ms., names can vary. </w:t>
+      </w:r>
+    </w:p>
+    <w:p>
+      <w:r>
+        <w:t>For example</w:t>
+      </w:r>
+    </w:p>
+    <w:p>
+      <w:pPr>
+        <w:spacing w:after="0"/>
+      </w:pPr>
+      <w:r>
+        <w:t xml:space="preserve">Mr. Mrs. Ms. </w:t>
+      </w:r>
+    </w:p>
+    <w:p>
+      <w:pPr>
+        <w:spacing w:after="0"/>
+      </w:pPr>
+      <w:proofErr w:type="gramStart"/>
+      <w:r>
+        <w:t>Pratik  Aishwarya</w:t>
+      </w:r>
+      <w:proofErr w:type="gramEnd"/>
+      <w:r>
+        <w:t xml:space="preserve">  Surya   Dishant   Somesh  Praveen</w:t>
+      </w:r>
+    </w:p>
+    <w:p>
+      <w:pPr>
+        <w:spacing w:after="0"/>
+      </w:pPr>
+      <w:r>
+        <w:t xml:space="preserve">Your program should display the result as </w:t>
+      </w:r>
+    </w:p>
+    <w:p>
+      <w:pPr>
+        <w:spacing w:after="0"/>
+      </w:pPr>
+      <w:r>
+        <w:t>Mr. Pratik</w:t>
+      </w:r>
+    </w:p>
+    <w:p>
+      <w:pPr>
+        <w:spacing w:after="0"/>
+      </w:pPr>
+      <w:r>
+        <w:t>Ms. Aishwarya</w:t>
+      </w:r>
+    </w:p>
+    <w:p>
+      <w:pPr>
+        <w:spacing w:after="0"/>
+      </w:pPr>
+      <w:r>
+        <w:t>Mrs. Surya</w:t>
+      </w:r>
+    </w:p>
+    <w:p>
+      <w:pPr>
+        <w:spacing w:after="0"/>
+      </w:pPr>
+      <w:r>
+        <w:t>Mr. Dishant</w:t>
+      </w:r>
+    </w:p>
+    <w:p>
+      <w:pPr>
+        <w:spacing w:after="0"/>
+      </w:pPr>
+      <w:r>
+        <w:t>Mr. Somesh</w:t>
+      </w:r>
+    </w:p>
+    <w:p>
+      <w:pPr>
+        <w:spacing w:after="0"/>
+      </w:pPr>
+      <w:r>
+        <w:t>Mr. Praveen</w:t>
+      </w:r>
     </w:p>
     <w:sectPr>
       <w:pgSz w:w="11906" w:h="16838"/>
@@ -809,6 +1461,32 @@
       <w:szCs w:val="26"/>
     </w:rPr>
   </w:style>
+  <w:style w:type="paragraph" w:customStyle="1" w:styleId="Default">
+    <w:name w:val="Default"/>
+    <w:rsid w:val="00F4546D"/>
+    <w:pPr>
+      <w:autoSpaceDE w:val="0"/>
+      <w:autoSpaceDN w:val="0"/>
+      <w:adjustRightInd w:val="0"/>
+      <w:spacing w:after="0" w:line="240" w:lineRule="auto"/>
+    </w:pPr>
+    <w:rPr>
+      <w:rFonts w:ascii="Times New Roman" w:hAnsi="Times New Roman" w:cs="Times New Roman"/>
+      <w:color w:val="000000"/>
+      <w:sz w:val="24"/>
+      <w:szCs w:val="24"/>
+    </w:rPr>
+  </w:style>
+  <w:style w:type="paragraph" w:customStyle="1" w:styleId="bodytextabcd2">
+    <w:name w:val="body text abcd+2"/>
+    <w:basedOn w:val="Default"/>
+    <w:next w:val="Default"/>
+    <w:uiPriority w:val="99"/>
+    <w:rsid w:val="00F4546D"/>
+    <w:rPr>
+      <w:color w:val="auto"/>
+    </w:rPr>
+  </w:style>
 </w:styles>
 </file>
 
@@ -1113,6 +1791,32 @@
       <w:color w:val="4F81BD" w:themeColor="accent1"/>
       <w:sz w:val="26"/>
       <w:szCs w:val="26"/>
+    </w:rPr>
+  </w:style>
+  <w:style w:type="paragraph" w:customStyle="1" w:styleId="Default">
+    <w:name w:val="Default"/>
+    <w:rsid w:val="00F4546D"/>
+    <w:pPr>
+      <w:autoSpaceDE w:val="0"/>
+      <w:autoSpaceDN w:val="0"/>
+      <w:adjustRightInd w:val="0"/>
+      <w:spacing w:after="0" w:line="240" w:lineRule="auto"/>
+    </w:pPr>
+    <w:rPr>
+      <w:rFonts w:ascii="Times New Roman" w:hAnsi="Times New Roman" w:cs="Times New Roman"/>
+      <w:color w:val="000000"/>
+      <w:sz w:val="24"/>
+      <w:szCs w:val="24"/>
+    </w:rPr>
+  </w:style>
+  <w:style w:type="paragraph" w:customStyle="1" w:styleId="bodytextabcd2">
+    <w:name w:val="body text abcd+2"/>
+    <w:basedOn w:val="Default"/>
+    <w:next w:val="Default"/>
+    <w:uiPriority w:val="99"/>
+    <w:rsid w:val="00F4546D"/>
+    <w:rPr>
+      <w:color w:val="auto"/>
     </w:rPr>
   </w:style>
 </w:styles>

</xml_diff>